<commit_message>
Stil working on HDS comments. Note that I had to exclude kableExtra's save_kable function for knit to pdf to work
</commit_message>
<xml_diff>
--- a/output/plant_bird_indic.docx
+++ b/output/plant_bird_indic.docx
@@ -169,7 +169,27 @@
                 <w:sz w:val="20"/>
                 <w:szCs w:val="20"/>
               </w:rPr>
-              <w:t>S = Spiritual and/or Story-telling (see text for sources).</w:t>
+              <w:t xml:space="preserve">S = Spiritual and/or </w:t>
+            </w:r>
+            <w:proofErr w:type="gramStart"/>
+            <w:r>
+              <w:rPr>
+                <w:rFonts w:ascii="Lucida Grande" w:eastAsia="Times New Roman" w:hAnsi="Lucida Grande" w:cs="Lucida Grande"/>
+                <w:color w:val="000000"/>
+                <w:sz w:val="20"/>
+                <w:szCs w:val="20"/>
+              </w:rPr>
+              <w:t>Story-telling</w:t>
+            </w:r>
+            <w:proofErr w:type="gramEnd"/>
+            <w:r>
+              <w:rPr>
+                <w:rFonts w:ascii="Lucida Grande" w:eastAsia="Times New Roman" w:hAnsi="Lucida Grande" w:cs="Lucida Grande"/>
+                <w:color w:val="000000"/>
+                <w:sz w:val="20"/>
+                <w:szCs w:val="20"/>
+              </w:rPr>
+              <w:t xml:space="preserve"> (see text for sources).</w:t>
             </w:r>
           </w:p>
         </w:tc>
@@ -12612,10 +12632,10 @@
         </w:rPr>
         <w:lastRenderedPageBreak/>
         <w:drawing>
-          <wp:inline distT="0" distB="0" distL="0" distR="0" wp14:anchorId="784D59FC" wp14:editId="722569E9">
-            <wp:extent cx="5943600" cy="7691755"/>
+          <wp:inline distT="0" distB="0" distL="0" distR="0" wp14:anchorId="7821539F" wp14:editId="30A4D30D">
+            <wp:extent cx="6734623" cy="8313049"/>
             <wp:effectExtent l="0" t="0" r="0" b="0"/>
-            <wp:docPr id="1" name="Picture 1"/>
+            <wp:docPr id="2" name="Picture 2"/>
             <wp:cNvGraphicFramePr>
               <a:graphicFrameLocks xmlns:a="http://schemas.openxmlformats.org/drawingml/2006/main" noChangeAspect="1"/>
             </wp:cNvGraphicFramePr>
@@ -12623,10 +12643,10 @@
               <a:graphicData uri="http://schemas.openxmlformats.org/drawingml/2006/picture">
                 <pic:pic xmlns:pic="http://schemas.openxmlformats.org/drawingml/2006/picture">
                   <pic:nvPicPr>
-                    <pic:cNvPr id="1" name="plant_bird_indic.pdf"/>
+                    <pic:cNvPr id="2" name="plant_bird_indic.pdf"/>
                     <pic:cNvPicPr/>
                   </pic:nvPicPr>
-                  <pic:blipFill>
+                  <pic:blipFill rotWithShape="1">
                     <a:blip r:embed="rId4">
                       <a:extLst>
                         <a:ext uri="{28A0092B-C50C-407E-A947-70E740481C1C}">
@@ -12634,18 +12654,25 @@
                         </a:ext>
                       </a:extLst>
                     </a:blip>
-                    <a:stretch>
-                      <a:fillRect/>
-                    </a:stretch>
+                    <a:srcRect r="13122" b="17133"/>
+                    <a:stretch/>
                   </pic:blipFill>
-                  <pic:spPr>
+                  <pic:spPr bwMode="auto">
                     <a:xfrm>
                       <a:off x="0" y="0"/>
-                      <a:ext cx="5943600" cy="7691755"/>
+                      <a:ext cx="6752910" cy="8335622"/>
                     </a:xfrm>
                     <a:prstGeom prst="rect">
                       <a:avLst/>
                     </a:prstGeom>
+                    <a:ln>
+                      <a:noFill/>
+                    </a:ln>
+                    <a:extLst>
+                      <a:ext uri="{53640926-AAD7-44D8-BBD7-CCE9431645EC}">
+                        <a14:shadowObscured xmlns:a14="http://schemas.microsoft.com/office/drawing/2010/main"/>
+                      </a:ext>
+                    </a:extLst>
                   </pic:spPr>
                 </pic:pic>
               </a:graphicData>

</xml_diff>